<commit_message>
Edited Exe Summary and External Rating Sheet
</commit_message>
<xml_diff>
--- a/Documents/Executive Summary Redo.docx
+++ b/Documents/Executive Summary Redo.docx
@@ -43,7 +43,7 @@
         <w:rPr>
           <w:rStyle w:val="FootnoteReference"/>
         </w:rPr>
-        <w:footnoteReference w:id="1"/>
+        <w:footnoteReference w:id="2"/>
       </w:r>
       <w:r>
         <w:t>suggests that video games benefit a person’s cognitive skills, emotional stability, social skills, and his/her motivation. As for the cognitive skills, this is true particularly to gamers who play action games. Scholars have speculated that videogames are an excellent means of developing problem-solving skills. With regards to emotional benefits, researchers say that, though it generates negative emotions such as frustration, gaming is the best way to elicit positive emotions for children and the youth because of the feeling of gratification as they get their reward in a puzzle game for example. Gamers who play online games exhibit prosocial behaviors like the encouragement of cooperativity in game play which lead them to be more sociable in game and outside of it. Games, specifically action first person shooters, are now being used for training when it comes to combat, with its real-time strategy and teamwork, it trains new recruits for battle.</w:t>
@@ -93,12 +93,7 @@
         <w:t xml:space="preserve">that will feature Philippine game developers who already made PC games and </w:t>
       </w:r>
       <w:r>
-        <w:t>the games they have developed for marketing and</w:t>
-      </w:r>
-      <w:bookmarkStart w:id="0" w:name="_GoBack"/>
-      <w:bookmarkEnd w:id="0"/>
-      <w:r>
-        <w:t xml:space="preserve"> distribution.</w:t>
+        <w:t>the games they have developed for marketing and distribution.</w:t>
       </w:r>
     </w:p>
     <w:p>
@@ -418,8 +413,12 @@
       </w:r>
     </w:p>
     <w:sectPr>
-      <w:headerReference w:type="default" r:id="rId8"/>
-      <w:footerReference w:type="default" r:id="rId9"/>
+      <w:headerReference w:type="even" r:id="rId8"/>
+      <w:headerReference w:type="default" r:id="rId9"/>
+      <w:footerReference w:type="even" r:id="rId10"/>
+      <w:footerReference w:type="default" r:id="rId11"/>
+      <w:headerReference w:type="first" r:id="rId12"/>
+      <w:footerReference w:type="first" r:id="rId13"/>
       <w:pgSz w:w="12240" w:h="15840"/>
       <w:pgMar w:top="1440" w:right="1440" w:bottom="1440" w:left="1440" w:header="709" w:footer="708" w:gutter="0"/>
       <w:cols w:space="708"/>
@@ -451,10 +450,27 @@
       </w:r>
     </w:p>
   </w:endnote>
+  <w:endnote w:type="continuationNotice" w:id="1">
+    <w:p>
+      <w:pPr>
+        <w:spacing w:after="0" w:line="240" w:lineRule="auto"/>
+      </w:pPr>
+    </w:p>
+  </w:endnote>
 </w:endnotes>
 </file>
 
 <file path=word/footer1.xml><?xml version="1.0" encoding="utf-8"?>
+<w:ftr xmlns:wpc="http://schemas.microsoft.com/office/word/2010/wordprocessingCanvas" xmlns:cx="http://schemas.microsoft.com/office/drawing/2014/chartex" xmlns:cx1="http://schemas.microsoft.com/office/drawing/2015/9/8/chartex" xmlns:cx2="http://schemas.microsoft.com/office/drawing/2015/10/21/chartex" xmlns:cx3="http://schemas.microsoft.com/office/drawing/2016/5/9/chartex" xmlns:cx4="http://schemas.microsoft.com/office/drawing/2016/5/10/chartex" xmlns:cx5="http://schemas.microsoft.com/office/drawing/2016/5/11/chartex" xmlns:cx6="http://schemas.microsoft.com/office/drawing/2016/5/12/chartex" xmlns:cx7="http://schemas.microsoft.com/office/drawing/2016/5/13/chartex" xmlns:cx8="http://schemas.microsoft.com/office/drawing/2016/5/14/chartex" xmlns:mc="http://schemas.openxmlformats.org/markup-compatibility/2006" xmlns:aink="http://schemas.microsoft.com/office/drawing/2016/ink" xmlns:am3d="http://schemas.microsoft.com/office/drawing/2017/model3d" xmlns:o="urn:schemas-microsoft-com:office:office" xmlns:r="http://schemas.openxmlformats.org/officeDocument/2006/relationships" xmlns:m="http://schemas.openxmlformats.org/officeDocument/2006/math" xmlns:v="urn:schemas-microsoft-com:vml" xmlns:wp14="http://schemas.microsoft.com/office/word/2010/wordprocessingDrawing" xmlns:wp="http://schemas.openxmlformats.org/drawingml/2006/wordprocessingDrawing" xmlns:w10="urn:schemas-microsoft-com:office:word" xmlns:w="http://schemas.openxmlformats.org/wordprocessingml/2006/main" xmlns:w14="http://schemas.microsoft.com/office/word/2010/wordml" xmlns:w15="http://schemas.microsoft.com/office/word/2012/wordml" xmlns:w16cid="http://schemas.microsoft.com/office/word/2016/wordml/cid" xmlns:w16se="http://schemas.microsoft.com/office/word/2015/wordml/symex" xmlns:wpg="http://schemas.microsoft.com/office/word/2010/wordprocessingGroup" xmlns:wpi="http://schemas.microsoft.com/office/word/2010/wordprocessingInk" xmlns:wne="http://schemas.microsoft.com/office/word/2006/wordml" xmlns:wps="http://schemas.microsoft.com/office/word/2010/wordprocessingShape" mc:Ignorable="w14 w15 w16se w16cid wp14">
+  <w:p>
+    <w:pPr>
+      <w:pStyle w:val="Footer"/>
+    </w:pPr>
+  </w:p>
+</w:ftr>
+</file>
+
+<file path=word/footer2.xml><?xml version="1.0" encoding="utf-8"?>
 <w:ftr xmlns:wpc="http://schemas.microsoft.com/office/word/2010/wordprocessingCanvas" xmlns:cx="http://schemas.microsoft.com/office/drawing/2014/chartex" xmlns:cx1="http://schemas.microsoft.com/office/drawing/2015/9/8/chartex" xmlns:cx2="http://schemas.microsoft.com/office/drawing/2015/10/21/chartex" xmlns:cx3="http://schemas.microsoft.com/office/drawing/2016/5/9/chartex" xmlns:cx4="http://schemas.microsoft.com/office/drawing/2016/5/10/chartex" xmlns:cx5="http://schemas.microsoft.com/office/drawing/2016/5/11/chartex" xmlns:cx6="http://schemas.microsoft.com/office/drawing/2016/5/12/chartex" xmlns:cx7="http://schemas.microsoft.com/office/drawing/2016/5/13/chartex" xmlns:cx8="http://schemas.microsoft.com/office/drawing/2016/5/14/chartex" xmlns:mc="http://schemas.openxmlformats.org/markup-compatibility/2006" xmlns:aink="http://schemas.microsoft.com/office/drawing/2016/ink" xmlns:am3d="http://schemas.microsoft.com/office/drawing/2017/model3d" xmlns:o="urn:schemas-microsoft-com:office:office" xmlns:r="http://schemas.openxmlformats.org/officeDocument/2006/relationships" xmlns:m="http://schemas.openxmlformats.org/officeDocument/2006/math" xmlns:v="urn:schemas-microsoft-com:vml" xmlns:wp14="http://schemas.microsoft.com/office/word/2010/wordprocessingDrawing" xmlns:wp="http://schemas.openxmlformats.org/drawingml/2006/wordprocessingDrawing" xmlns:w10="urn:schemas-microsoft-com:office:word" xmlns:w="http://schemas.openxmlformats.org/wordprocessingml/2006/main" xmlns:w14="http://schemas.microsoft.com/office/word/2010/wordml" xmlns:w15="http://schemas.microsoft.com/office/word/2012/wordml" xmlns:w16cid="http://schemas.microsoft.com/office/word/2016/wordml/cid" xmlns:w16se="http://schemas.microsoft.com/office/word/2015/wordml/symex" xmlns:wpg="http://schemas.microsoft.com/office/word/2010/wordprocessingGroup" xmlns:wpi="http://schemas.microsoft.com/office/word/2010/wordprocessingInk" xmlns:wne="http://schemas.microsoft.com/office/word/2006/wordml" xmlns:wps="http://schemas.microsoft.com/office/word/2010/wordprocessingShape" mc:Ignorable="w14 w15 w16se w16cid wp14">
   <w:sdt>
     <w:sdtPr>
@@ -532,6 +548,16 @@
 </w:ftr>
 </file>
 
+<file path=word/footer3.xml><?xml version="1.0" encoding="utf-8"?>
+<w:ftr xmlns:wpc="http://schemas.microsoft.com/office/word/2010/wordprocessingCanvas" xmlns:cx="http://schemas.microsoft.com/office/drawing/2014/chartex" xmlns:cx1="http://schemas.microsoft.com/office/drawing/2015/9/8/chartex" xmlns:cx2="http://schemas.microsoft.com/office/drawing/2015/10/21/chartex" xmlns:cx3="http://schemas.microsoft.com/office/drawing/2016/5/9/chartex" xmlns:cx4="http://schemas.microsoft.com/office/drawing/2016/5/10/chartex" xmlns:cx5="http://schemas.microsoft.com/office/drawing/2016/5/11/chartex" xmlns:cx6="http://schemas.microsoft.com/office/drawing/2016/5/12/chartex" xmlns:cx7="http://schemas.microsoft.com/office/drawing/2016/5/13/chartex" xmlns:cx8="http://schemas.microsoft.com/office/drawing/2016/5/14/chartex" xmlns:mc="http://schemas.openxmlformats.org/markup-compatibility/2006" xmlns:aink="http://schemas.microsoft.com/office/drawing/2016/ink" xmlns:am3d="http://schemas.microsoft.com/office/drawing/2017/model3d" xmlns:o="urn:schemas-microsoft-com:office:office" xmlns:r="http://schemas.openxmlformats.org/officeDocument/2006/relationships" xmlns:m="http://schemas.openxmlformats.org/officeDocument/2006/math" xmlns:v="urn:schemas-microsoft-com:vml" xmlns:wp14="http://schemas.microsoft.com/office/word/2010/wordprocessingDrawing" xmlns:wp="http://schemas.openxmlformats.org/drawingml/2006/wordprocessingDrawing" xmlns:w10="urn:schemas-microsoft-com:office:word" xmlns:w="http://schemas.openxmlformats.org/wordprocessingml/2006/main" xmlns:w14="http://schemas.microsoft.com/office/word/2010/wordml" xmlns:w15="http://schemas.microsoft.com/office/word/2012/wordml" xmlns:w16cid="http://schemas.microsoft.com/office/word/2016/wordml/cid" xmlns:w16se="http://schemas.microsoft.com/office/word/2015/wordml/symex" xmlns:wpg="http://schemas.microsoft.com/office/word/2010/wordprocessingGroup" xmlns:wpi="http://schemas.microsoft.com/office/word/2010/wordprocessingInk" xmlns:wne="http://schemas.microsoft.com/office/word/2006/wordml" xmlns:wps="http://schemas.microsoft.com/office/word/2010/wordprocessingShape" mc:Ignorable="w14 w15 w16se w16cid wp14">
+  <w:p>
+    <w:pPr>
+      <w:pStyle w:val="Footer"/>
+    </w:pPr>
+  </w:p>
+</w:ftr>
+</file>
+
 <file path=word/footnotes.xml><?xml version="1.0" encoding="utf-8"?>
 <w:footnotes xmlns:wpc="http://schemas.microsoft.com/office/word/2010/wordprocessingCanvas" xmlns:cx="http://schemas.microsoft.com/office/drawing/2014/chartex" xmlns:cx1="http://schemas.microsoft.com/office/drawing/2015/9/8/chartex" xmlns:cx2="http://schemas.microsoft.com/office/drawing/2015/10/21/chartex" xmlns:cx3="http://schemas.microsoft.com/office/drawing/2016/5/9/chartex" xmlns:cx4="http://schemas.microsoft.com/office/drawing/2016/5/10/chartex" xmlns:cx5="http://schemas.microsoft.com/office/drawing/2016/5/11/chartex" xmlns:cx6="http://schemas.microsoft.com/office/drawing/2016/5/12/chartex" xmlns:cx7="http://schemas.microsoft.com/office/drawing/2016/5/13/chartex" xmlns:cx8="http://schemas.microsoft.com/office/drawing/2016/5/14/chartex" xmlns:mc="http://schemas.openxmlformats.org/markup-compatibility/2006" xmlns:aink="http://schemas.microsoft.com/office/drawing/2016/ink" xmlns:am3d="http://schemas.microsoft.com/office/drawing/2017/model3d" xmlns:o="urn:schemas-microsoft-com:office:office" xmlns:r="http://schemas.openxmlformats.org/officeDocument/2006/relationships" xmlns:m="http://schemas.openxmlformats.org/officeDocument/2006/math" xmlns:v="urn:schemas-microsoft-com:vml" xmlns:wp14="http://schemas.microsoft.com/office/word/2010/wordprocessingDrawing" xmlns:wp="http://schemas.openxmlformats.org/drawingml/2006/wordprocessingDrawing" xmlns:w10="urn:schemas-microsoft-com:office:word" xmlns:w="http://schemas.openxmlformats.org/wordprocessingml/2006/main" xmlns:w14="http://schemas.microsoft.com/office/word/2010/wordml" xmlns:w15="http://schemas.microsoft.com/office/word/2012/wordml" xmlns:w16cid="http://schemas.microsoft.com/office/word/2016/wordml/cid" xmlns:w16se="http://schemas.microsoft.com/office/word/2015/wordml/symex" xmlns:wpg="http://schemas.microsoft.com/office/word/2010/wordprocessingGroup" xmlns:wpi="http://schemas.microsoft.com/office/word/2010/wordprocessingInk" xmlns:wne="http://schemas.microsoft.com/office/word/2006/wordml" xmlns:wps="http://schemas.microsoft.com/office/word/2010/wordprocessingShape" mc:Ignorable="w14 w15 w16se w16cid wp14">
   <w:footnote w:type="separator" w:id="-1">
@@ -554,7 +580,14 @@
       </w:r>
     </w:p>
   </w:footnote>
-  <w:footnote w:id="1">
+  <w:footnote w:type="continuationNotice" w:id="1">
+    <w:p>
+      <w:pPr>
+        <w:spacing w:after="0" w:line="240" w:lineRule="auto"/>
+      </w:pPr>
+    </w:p>
+  </w:footnote>
+  <w:footnote w:id="2">
     <w:p>
       <w:pPr>
         <w:pStyle w:val="FootnoteText"/>
@@ -625,6 +658,16 @@
 <w:hdr xmlns:wpc="http://schemas.microsoft.com/office/word/2010/wordprocessingCanvas" xmlns:cx="http://schemas.microsoft.com/office/drawing/2014/chartex" xmlns:cx1="http://schemas.microsoft.com/office/drawing/2015/9/8/chartex" xmlns:cx2="http://schemas.microsoft.com/office/drawing/2015/10/21/chartex" xmlns:cx3="http://schemas.microsoft.com/office/drawing/2016/5/9/chartex" xmlns:cx4="http://schemas.microsoft.com/office/drawing/2016/5/10/chartex" xmlns:cx5="http://schemas.microsoft.com/office/drawing/2016/5/11/chartex" xmlns:cx6="http://schemas.microsoft.com/office/drawing/2016/5/12/chartex" xmlns:cx7="http://schemas.microsoft.com/office/drawing/2016/5/13/chartex" xmlns:cx8="http://schemas.microsoft.com/office/drawing/2016/5/14/chartex" xmlns:mc="http://schemas.openxmlformats.org/markup-compatibility/2006" xmlns:aink="http://schemas.microsoft.com/office/drawing/2016/ink" xmlns:am3d="http://schemas.microsoft.com/office/drawing/2017/model3d" xmlns:o="urn:schemas-microsoft-com:office:office" xmlns:r="http://schemas.openxmlformats.org/officeDocument/2006/relationships" xmlns:m="http://schemas.openxmlformats.org/officeDocument/2006/math" xmlns:v="urn:schemas-microsoft-com:vml" xmlns:wp14="http://schemas.microsoft.com/office/word/2010/wordprocessingDrawing" xmlns:wp="http://schemas.openxmlformats.org/drawingml/2006/wordprocessingDrawing" xmlns:w10="urn:schemas-microsoft-com:office:word" xmlns:w="http://schemas.openxmlformats.org/wordprocessingml/2006/main" xmlns:w14="http://schemas.microsoft.com/office/word/2010/wordml" xmlns:w15="http://schemas.microsoft.com/office/word/2012/wordml" xmlns:w16cid="http://schemas.microsoft.com/office/word/2016/wordml/cid" xmlns:w16se="http://schemas.microsoft.com/office/word/2015/wordml/symex" xmlns:wpg="http://schemas.microsoft.com/office/word/2010/wordprocessingGroup" xmlns:wpi="http://schemas.microsoft.com/office/word/2010/wordprocessingInk" xmlns:wne="http://schemas.microsoft.com/office/word/2006/wordml" xmlns:wps="http://schemas.microsoft.com/office/word/2010/wordprocessingShape" mc:Ignorable="w14 w15 w16se w16cid wp14">
   <w:p>
     <w:pPr>
+      <w:pStyle w:val="Header"/>
+    </w:pPr>
+  </w:p>
+</w:hdr>
+</file>
+
+<file path=word/header2.xml><?xml version="1.0" encoding="utf-8"?>
+<w:hdr xmlns:wpc="http://schemas.microsoft.com/office/word/2010/wordprocessingCanvas" xmlns:cx="http://schemas.microsoft.com/office/drawing/2014/chartex" xmlns:cx1="http://schemas.microsoft.com/office/drawing/2015/9/8/chartex" xmlns:cx2="http://schemas.microsoft.com/office/drawing/2015/10/21/chartex" xmlns:cx3="http://schemas.microsoft.com/office/drawing/2016/5/9/chartex" xmlns:cx4="http://schemas.microsoft.com/office/drawing/2016/5/10/chartex" xmlns:cx5="http://schemas.microsoft.com/office/drawing/2016/5/11/chartex" xmlns:cx6="http://schemas.microsoft.com/office/drawing/2016/5/12/chartex" xmlns:cx7="http://schemas.microsoft.com/office/drawing/2016/5/13/chartex" xmlns:cx8="http://schemas.microsoft.com/office/drawing/2016/5/14/chartex" xmlns:mc="http://schemas.openxmlformats.org/markup-compatibility/2006" xmlns:aink="http://schemas.microsoft.com/office/drawing/2016/ink" xmlns:am3d="http://schemas.microsoft.com/office/drawing/2017/model3d" xmlns:o="urn:schemas-microsoft-com:office:office" xmlns:r="http://schemas.openxmlformats.org/officeDocument/2006/relationships" xmlns:m="http://schemas.openxmlformats.org/officeDocument/2006/math" xmlns:v="urn:schemas-microsoft-com:vml" xmlns:wp14="http://schemas.microsoft.com/office/word/2010/wordprocessingDrawing" xmlns:wp="http://schemas.openxmlformats.org/drawingml/2006/wordprocessingDrawing" xmlns:w10="urn:schemas-microsoft-com:office:word" xmlns:w="http://schemas.openxmlformats.org/wordprocessingml/2006/main" xmlns:w14="http://schemas.microsoft.com/office/word/2010/wordml" xmlns:w15="http://schemas.microsoft.com/office/word/2012/wordml" xmlns:w16cid="http://schemas.microsoft.com/office/word/2016/wordml/cid" xmlns:w16se="http://schemas.microsoft.com/office/word/2015/wordml/symex" xmlns:wpg="http://schemas.microsoft.com/office/word/2010/wordprocessingGroup" xmlns:wpi="http://schemas.microsoft.com/office/word/2010/wordprocessingInk" xmlns:wne="http://schemas.microsoft.com/office/word/2006/wordml" xmlns:wps="http://schemas.microsoft.com/office/word/2010/wordprocessingShape" mc:Ignorable="w14 w15 w16se w16cid wp14">
+  <w:p>
+    <w:pPr>
       <w:spacing w:after="0"/>
       <w:rPr>
         <w:b/>
@@ -699,9 +742,31 @@
         <w:b/>
         <w:sz w:val="20"/>
       </w:rPr>
-      <w:tab/>
-      <w:t xml:space="preserve"> October 8, 2017</w:t>
+      <w:t xml:space="preserve">             </w:t>
     </w:r>
+    <w:r>
+      <w:rPr>
+        <w:b/>
+        <w:sz w:val="20"/>
+      </w:rPr>
+      <w:t xml:space="preserve"> </w:t>
+    </w:r>
+    <w:r>
+      <w:rPr>
+        <w:b/>
+        <w:sz w:val="20"/>
+      </w:rPr>
+      <w:t>February 20</w:t>
+    </w:r>
+    <w:bookmarkStart w:id="0" w:name="_GoBack"/>
+    <w:r>
+      <w:rPr>
+        <w:b/>
+        <w:sz w:val="20"/>
+      </w:rPr>
+      <w:t>, 2018</w:t>
+    </w:r>
+    <w:bookmarkEnd w:id="0"/>
   </w:p>
   <w:p>
     <w:pPr>
@@ -781,6 +846,16 @@
       <w:tab/>
       <w:t xml:space="preserve">      EXECUTIVE SUMMARY</w:t>
     </w:r>
+  </w:p>
+</w:hdr>
+</file>
+
+<file path=word/header3.xml><?xml version="1.0" encoding="utf-8"?>
+<w:hdr xmlns:wpc="http://schemas.microsoft.com/office/word/2010/wordprocessingCanvas" xmlns:cx="http://schemas.microsoft.com/office/drawing/2014/chartex" xmlns:cx1="http://schemas.microsoft.com/office/drawing/2015/9/8/chartex" xmlns:cx2="http://schemas.microsoft.com/office/drawing/2015/10/21/chartex" xmlns:cx3="http://schemas.microsoft.com/office/drawing/2016/5/9/chartex" xmlns:cx4="http://schemas.microsoft.com/office/drawing/2016/5/10/chartex" xmlns:cx5="http://schemas.microsoft.com/office/drawing/2016/5/11/chartex" xmlns:cx6="http://schemas.microsoft.com/office/drawing/2016/5/12/chartex" xmlns:cx7="http://schemas.microsoft.com/office/drawing/2016/5/13/chartex" xmlns:cx8="http://schemas.microsoft.com/office/drawing/2016/5/14/chartex" xmlns:mc="http://schemas.openxmlformats.org/markup-compatibility/2006" xmlns:aink="http://schemas.microsoft.com/office/drawing/2016/ink" xmlns:am3d="http://schemas.microsoft.com/office/drawing/2017/model3d" xmlns:o="urn:schemas-microsoft-com:office:office" xmlns:r="http://schemas.openxmlformats.org/officeDocument/2006/relationships" xmlns:m="http://schemas.openxmlformats.org/officeDocument/2006/math" xmlns:v="urn:schemas-microsoft-com:vml" xmlns:wp14="http://schemas.microsoft.com/office/word/2010/wordprocessingDrawing" xmlns:wp="http://schemas.openxmlformats.org/drawingml/2006/wordprocessingDrawing" xmlns:w10="urn:schemas-microsoft-com:office:word" xmlns:w="http://schemas.openxmlformats.org/wordprocessingml/2006/main" xmlns:w14="http://schemas.microsoft.com/office/word/2010/wordml" xmlns:w15="http://schemas.microsoft.com/office/word/2012/wordml" xmlns:w16cid="http://schemas.microsoft.com/office/word/2016/wordml/cid" xmlns:w16se="http://schemas.microsoft.com/office/word/2015/wordml/symex" xmlns:wpg="http://schemas.microsoft.com/office/word/2010/wordprocessingGroup" xmlns:wpi="http://schemas.microsoft.com/office/word/2010/wordprocessingInk" xmlns:wne="http://schemas.microsoft.com/office/word/2006/wordml" xmlns:wps="http://schemas.microsoft.com/office/word/2010/wordprocessingShape" mc:Ignorable="w14 w15 w16se w16cid wp14">
+  <w:p>
+    <w:pPr>
+      <w:pStyle w:val="Header"/>
+    </w:pPr>
   </w:p>
 </w:hdr>
 </file>
@@ -2103,6 +2178,49 @@
       <w:vertAlign w:val="superscript"/>
     </w:rPr>
   </w:style>
+  <w:style w:type="paragraph" w:styleId="Revision">
+    <w:name w:val="Revision"/>
+    <w:hidden/>
+    <w:uiPriority w:val="99"/>
+    <w:semiHidden/>
+    <w:rsid w:val="00863D7A"/>
+    <w:pPr>
+      <w:spacing w:after="0" w:line="240" w:lineRule="auto"/>
+    </w:pPr>
+    <w:rPr>
+      <w:sz w:val="16"/>
+    </w:rPr>
+  </w:style>
+  <w:style w:type="paragraph" w:styleId="BalloonText">
+    <w:name w:val="Balloon Text"/>
+    <w:basedOn w:val="Normal"/>
+    <w:link w:val="BalloonTextChar"/>
+    <w:uiPriority w:val="99"/>
+    <w:semiHidden/>
+    <w:unhideWhenUsed/>
+    <w:rsid w:val="00863D7A"/>
+    <w:pPr>
+      <w:spacing w:after="0" w:line="240" w:lineRule="auto"/>
+    </w:pPr>
+    <w:rPr>
+      <w:rFonts w:ascii="Segoe UI" w:hAnsi="Segoe UI" w:cs="Segoe UI"/>
+      <w:sz w:val="18"/>
+      <w:szCs w:val="18"/>
+    </w:rPr>
+  </w:style>
+  <w:style w:type="character" w:customStyle="1" w:styleId="BalloonTextChar">
+    <w:name w:val="Balloon Text Char"/>
+    <w:basedOn w:val="DefaultParagraphFont"/>
+    <w:link w:val="BalloonText"/>
+    <w:uiPriority w:val="99"/>
+    <w:semiHidden/>
+    <w:rsid w:val="00863D7A"/>
+    <w:rPr>
+      <w:rFonts w:ascii="Segoe UI" w:hAnsi="Segoe UI" w:cs="Segoe UI"/>
+      <w:sz w:val="18"/>
+      <w:szCs w:val="18"/>
+    </w:rPr>
+  </w:style>
 </w:styles>
 </file>
 
@@ -2406,7 +2524,7 @@
 </file>
 
 <file path=customXml/itemProps1.xml><?xml version="1.0" encoding="utf-8"?>
-<ds:datastoreItem xmlns:ds="http://schemas.openxmlformats.org/officeDocument/2006/customXml" ds:itemID="{3B1306D3-9D5D-42EC-AF9A-1B45A7C456E9}">
+<ds:datastoreItem xmlns:ds="http://schemas.openxmlformats.org/officeDocument/2006/customXml" ds:itemID="{0722E6D3-3EBC-4F74-8F37-CBA74B6036EA}">
   <ds:schemaRefs>
     <ds:schemaRef ds:uri="http://schemas.openxmlformats.org/officeDocument/2006/bibliography"/>
   </ds:schemaRefs>

</xml_diff>